<commit_message>
Begin updates to documentation for repository.
</commit_message>
<xml_diff>
--- a/docs/Spark Evaluation Guide.docx
+++ b/docs/Spark Evaluation Guide.docx
@@ -58,7 +58,7 @@
     <w:p/>
     <w:p>
       <w:r>
-        <w:t>May</w:t>
+        <w:t>August</w:t>
       </w:r>
       <w:r>
         <w:t xml:space="preserve"> 2018</w:t>
@@ -272,7 +272,25 @@
         <w:rPr>
           <w:b/>
         </w:rPr>
-        <w:t>spark-demo</w:t>
+        <w:t>spark-</w:t>
+      </w:r>
+      <w:r>
+        <w:rPr>
+          <w:b/>
+        </w:rPr>
+        <w:t>toolkit-</w:t>
+      </w:r>
+      <w:r>
+        <w:rPr>
+          <w:b/>
+        </w:rPr>
+        <w:t>demo</w:t>
+      </w:r>
+      <w:r>
+        <w:rPr>
+          <w:b/>
+        </w:rPr>
+        <w:t>s</w:t>
       </w:r>
       <w:r>
         <w:t>” repository provides sample projects which can be deployed to a PAS instance with just a few steps. For advanced ABL developers wishing to contribute back to the project, the “</w:t>
@@ -281,19 +299,22 @@
         <w:rPr>
           <w:b/>
         </w:rPr>
-        <w:t>spark-server</w:t>
-      </w:r>
-      <w:r>
-        <w:t>” repository will be the avenue for making or requesting changes to the codebase. Similarly, for experienced front-end developers the “</w:t>
-      </w:r>
-      <w:r>
-        <w:rPr>
-          <w:b/>
-        </w:rPr>
-        <w:t>spark-client</w:t>
-      </w:r>
-      <w:r>
-        <w:t>” repository will accept contributions for improving KendoUI integrations and customized plugins for the JSDO.</w:t>
+        <w:t>spark-</w:t>
+      </w:r>
+      <w:r>
+        <w:rPr>
+          <w:b/>
+        </w:rPr>
+        <w:t>toolkit</w:t>
+      </w:r>
+      <w:r>
+        <w:t>” repository will be the avenue for making or req</w:t>
+      </w:r>
+      <w:r>
+        <w:t>uesting changes to the codebase</w:t>
+      </w:r>
+      <w:r>
+        <w:t>.</w:t>
       </w:r>
       <w:r>
         <w:t xml:space="preserve"> </w:t>
@@ -326,7 +347,31 @@
         <w:rPr>
           <w:b/>
         </w:rPr>
-        <w:t xml:space="preserve"> we will be focused on the quick-start approach offered by the “spark-demo” projects.</w:t>
+        <w:t xml:space="preserve"> we will be focused on the quick-start approach offered by the “spark-</w:t>
+      </w:r>
+      <w:r>
+        <w:rPr>
+          <w:b/>
+        </w:rPr>
+        <w:t>toolkit-</w:t>
+      </w:r>
+      <w:r>
+        <w:rPr>
+          <w:b/>
+        </w:rPr>
+        <w:t>demo</w:t>
+      </w:r>
+      <w:r>
+        <w:rPr>
+          <w:b/>
+        </w:rPr>
+        <w:t>s</w:t>
+      </w:r>
+      <w:r>
+        <w:rPr>
+          <w:b/>
+        </w:rPr>
+        <w:t>” projects.</w:t>
       </w:r>
     </w:p>
     <w:p/>
@@ -481,6 +526,20 @@
       </w:r>
       <w:r>
         <w:t xml:space="preserve"> which will already be present in your DLC directory if using 11.7 or later.</w:t>
+      </w:r>
+    </w:p>
+    <w:p>
+      <w:pPr>
+        <w:spacing w:before="0"/>
+        <w:rPr>
+          <w:rFonts w:eastAsiaTheme="minorHAnsi" w:cs="Arial"/>
+          <w:b/>
+          <w:sz w:val="40"/>
+          <w:szCs w:val="40"/>
+        </w:rPr>
+      </w:pPr>
+      <w:r>
+        <w:br w:type="page"/>
       </w:r>
     </w:p>
     <w:p>
@@ -806,83 +865,12 @@
         <w:pStyle w:val="ListParagraph"/>
         <w:numPr>
           <w:ilvl w:val="0"/>
-          <w:numId w:val="18"/>
+          <w:numId w:val="0"/>
         </w:numPr>
-      </w:pPr>
-      <w:r>
-        <w:t>Basic landing page for form-based logins</w:t>
-      </w:r>
-    </w:p>
-    <w:p>
-      <w:pPr>
-        <w:pStyle w:val="ListParagraph"/>
-        <w:numPr>
-          <w:ilvl w:val="0"/>
-          <w:numId w:val="18"/>
-        </w:numPr>
-      </w:pPr>
-      <w:r>
-        <w:t>Single-page application (SPA) landing page</w:t>
-      </w:r>
-    </w:p>
-    <w:p>
-      <w:pPr>
-        <w:pStyle w:val="ListParagraph"/>
-        <w:numPr>
-          <w:ilvl w:val="0"/>
-          <w:numId w:val="18"/>
-        </w:numPr>
-      </w:pPr>
-      <w:r>
-        <w:t>Simple navigation example (KendoMenu)</w:t>
-      </w:r>
-    </w:p>
-    <w:p>
-      <w:pPr>
-        <w:pStyle w:val="ListParagraph"/>
-        <w:numPr>
-          <w:ilvl w:val="0"/>
-          <w:numId w:val="18"/>
-        </w:numPr>
-      </w:pPr>
-      <w:r>
-        <w:t>Examples of KendoUI widgets in an SPA pattern</w:t>
-      </w:r>
-    </w:p>
-    <w:p>
-      <w:pPr>
-        <w:pStyle w:val="ListParagraph"/>
-        <w:numPr>
-          <w:ilvl w:val="0"/>
-          <w:numId w:val="18"/>
-        </w:numPr>
-      </w:pPr>
-      <w:r>
-        <w:t>Utilizes the JSDO for session and data requests</w:t>
-      </w:r>
-    </w:p>
-    <w:p>
-      <w:pPr>
-        <w:pStyle w:val="ListParagraph"/>
-        <w:numPr>
-          <w:ilvl w:val="0"/>
-          <w:numId w:val="18"/>
-        </w:numPr>
-      </w:pPr>
-      <w:r>
-        <w:t>Example use of the JSDO plugin feature for AFP support</w:t>
-      </w:r>
-    </w:p>
-    <w:p>
-      <w:pPr>
-        <w:pStyle w:val="ListParagraph"/>
-        <w:numPr>
-          <w:ilvl w:val="0"/>
-          <w:numId w:val="18"/>
-        </w:numPr>
-      </w:pPr>
-      <w:r>
-        <w:t>Illustration of hand-built application with JQuery/Bootstrap</w:t>
+        <w:ind w:left="360"/>
+      </w:pPr>
+      <w:r>
+        <w:t>Note: The KendoUI components previously included with the demo projects has been removed due to licensing concerns within an open-source project.</w:t>
       </w:r>
     </w:p>
     <w:p>
@@ -1103,8 +1091,6 @@
       <w:r>
         <w:t>Do</w:t>
       </w:r>
-      <w:bookmarkStart w:id="0" w:name="_GoBack"/>
-      <w:bookmarkEnd w:id="0"/>
       <w:r>
         <w:t xml:space="preserve"> a “</w:t>
       </w:r>
@@ -1251,7 +1237,25 @@
         <w:rPr>
           <w:b/>
         </w:rPr>
-        <w:t>Spark-Demo</w:t>
+        <w:t>Spark-</w:t>
+      </w:r>
+      <w:r>
+        <w:rPr>
+          <w:b/>
+        </w:rPr>
+        <w:t>Toolkit-</w:t>
+      </w:r>
+      <w:r>
+        <w:rPr>
+          <w:b/>
+        </w:rPr>
+        <w:t>Demo</w:t>
+      </w:r>
+      <w:r>
+        <w:rPr>
+          <w:b/>
+        </w:rPr>
+        <w:t>s</w:t>
       </w:r>
       <w:r>
         <w:t>”</w:t>
@@ -2258,7 +2262,31 @@
         <w:rPr>
           <w:b/>
         </w:rPr>
-        <w:t>C:\Modernization\Spark-Demo\support\schema</w:t>
+        <w:t>C:\Modernization\Spark-</w:t>
+      </w:r>
+      <w:r>
+        <w:rPr>
+          <w:b/>
+        </w:rPr>
+        <w:t>Toolkit-</w:t>
+      </w:r>
+      <w:r>
+        <w:rPr>
+          <w:b/>
+        </w:rPr>
+        <w:t>Demo</w:t>
+      </w:r>
+      <w:r>
+        <w:rPr>
+          <w:b/>
+        </w:rPr>
+        <w:t>s</w:t>
+      </w:r>
+      <w:r>
+        <w:rPr>
+          <w:b/>
+        </w:rPr>
+        <w:t>\support\schema</w:t>
       </w:r>
     </w:p>
     <w:p>
@@ -2646,7 +2674,35 @@
           <w:rFonts w:eastAsiaTheme="minorHAnsi"/>
           <w:b/>
         </w:rPr>
-        <w:t>C:\Modernization\Spark-Demo\oe117\</w:t>
+        <w:t>C:\Modernization\Spark-</w:t>
+      </w:r>
+      <w:r>
+        <w:rPr>
+          <w:rFonts w:eastAsiaTheme="minorHAnsi"/>
+          <w:b/>
+        </w:rPr>
+        <w:t>Toolkit-</w:t>
+      </w:r>
+      <w:r>
+        <w:rPr>
+          <w:rFonts w:eastAsiaTheme="minorHAnsi"/>
+          <w:b/>
+        </w:rPr>
+        <w:t>Demo</w:t>
+      </w:r>
+      <w:r>
+        <w:rPr>
+          <w:rFonts w:eastAsiaTheme="minorHAnsi"/>
+          <w:b/>
+        </w:rPr>
+        <w:t>s</w:t>
+      </w:r>
+      <w:r>
+        <w:rPr>
+          <w:rFonts w:eastAsiaTheme="minorHAnsi"/>
+          <w:b/>
+        </w:rPr>
+        <w:t>\oe117\</w:t>
       </w:r>
     </w:p>
     <w:p>
@@ -2734,7 +2790,31 @@
         <w:rPr>
           <w:b/>
         </w:rPr>
-        <w:t>C:\Modernization\Spark-Demo\oe117</w:t>
+        <w:t>C:\Modernization\Spark-</w:t>
+      </w:r>
+      <w:r>
+        <w:rPr>
+          <w:b/>
+        </w:rPr>
+        <w:t>Toolkit-</w:t>
+      </w:r>
+      <w:r>
+        <w:rPr>
+          <w:b/>
+        </w:rPr>
+        <w:t>Demo</w:t>
+      </w:r>
+      <w:r>
+        <w:rPr>
+          <w:b/>
+        </w:rPr>
+        <w:t>s</w:t>
+      </w:r>
+      <w:r>
+        <w:rPr>
+          <w:b/>
+        </w:rPr>
+        <w:t>\oe117</w:t>
       </w:r>
     </w:p>
     <w:p>
@@ -2929,7 +3009,31 @@
         <w:rPr>
           <w:b/>
         </w:rPr>
-        <w:t>Spark-Demo\oe117\Sports\AppServer</w:t>
+        <w:t>Spark-</w:t>
+      </w:r>
+      <w:r>
+        <w:rPr>
+          <w:b/>
+        </w:rPr>
+        <w:t>Toolkit-</w:t>
+      </w:r>
+      <w:r>
+        <w:rPr>
+          <w:b/>
+        </w:rPr>
+        <w:t>Demo</w:t>
+      </w:r>
+      <w:r>
+        <w:rPr>
+          <w:b/>
+        </w:rPr>
+        <w:t>s</w:t>
+      </w:r>
+      <w:r>
+        <w:rPr>
+          <w:b/>
+        </w:rPr>
+        <w:t>\oe117\Sports\AppServer</w:t>
       </w:r>
     </w:p>
     <w:p>
@@ -3925,82 +4029,19 @@
         <w:t xml:space="preserve">stance and a “sports” </w:t>
       </w:r>
       <w:r>
-        <w:t xml:space="preserve">WebApp. You may log into the </w:t>
-      </w:r>
-      <w:r>
-        <w:t xml:space="preserve">sample </w:t>
-      </w:r>
-      <w:r>
-        <w:t xml:space="preserve">application with the </w:t>
-      </w:r>
-      <w:r>
-        <w:rPr>
-          <w:b/>
-        </w:rPr>
-        <w:t>username “dev”</w:t>
-      </w:r>
-      <w:r>
-        <w:t xml:space="preserve"> and</w:t>
-      </w:r>
-      <w:r>
-        <w:rPr>
-          <w:b/>
-        </w:rPr>
-        <w:t xml:space="preserve"> password “progress”</w:t>
-      </w:r>
-      <w:r>
-        <w:t>.</w:t>
-      </w:r>
-    </w:p>
-    <w:p>
-      <w:r>
-        <w:rPr>
-          <w:noProof/>
-        </w:rPr>
-        <w:drawing>
-          <wp:inline distT="0" distB="0" distL="0" distR="0" wp14:anchorId="4F91DE74" wp14:editId="517BF095">
-            <wp:extent cx="5178056" cy="2779609"/>
-            <wp:effectExtent l="0" t="0" r="3810" b="1905"/>
-            <wp:docPr id="25" name="Picture 25"/>
-            <wp:cNvGraphicFramePr>
-              <a:graphicFrameLocks xmlns:a="http://schemas.openxmlformats.org/drawingml/2006/main" noChangeAspect="1"/>
-            </wp:cNvGraphicFramePr>
-            <a:graphic xmlns:a="http://schemas.openxmlformats.org/drawingml/2006/main">
-              <a:graphicData uri="http://schemas.openxmlformats.org/drawingml/2006/picture">
-                <pic:pic xmlns:pic="http://schemas.openxmlformats.org/drawingml/2006/picture">
-                  <pic:nvPicPr>
-                    <pic:cNvPr id="1" name=""/>
-                    <pic:cNvPicPr/>
-                  </pic:nvPicPr>
-                  <pic:blipFill>
-                    <a:blip r:embed="rId28"/>
-                    <a:stretch>
-                      <a:fillRect/>
-                    </a:stretch>
-                  </pic:blipFill>
-                  <pic:spPr>
-                    <a:xfrm>
-                      <a:off x="0" y="0"/>
-                      <a:ext cx="5183071" cy="2782301"/>
-                    </a:xfrm>
-                    <a:prstGeom prst="rect">
-                      <a:avLst/>
-                    </a:prstGeom>
-                  </pic:spPr>
-                </pic:pic>
-              </a:graphicData>
-            </a:graphic>
-          </wp:inline>
-        </w:drawing>
-      </w:r>
-    </w:p>
+        <w:t>WebApp for use with various front-end technologies.</w:t>
+      </w:r>
+      <w:bookmarkStart w:id="0" w:name="_GoBack"/>
+      <w:bookmarkEnd w:id="0"/>
+    </w:p>
+    <w:p/>
     <w:sectPr>
-      <w:headerReference w:type="even" r:id="rId29"/>
-      <w:headerReference w:type="default" r:id="rId30"/>
-      <w:footerReference w:type="even" r:id="rId31"/>
-      <w:footerReference w:type="default" r:id="rId32"/>
-      <w:headerReference w:type="first" r:id="rId33"/>
-      <w:footerReference w:type="first" r:id="rId34"/>
+      <w:headerReference w:type="even" r:id="rId28"/>
+      <w:headerReference w:type="default" r:id="rId29"/>
+      <w:footerReference w:type="even" r:id="rId30"/>
+      <w:footerReference w:type="default" r:id="rId31"/>
+      <w:headerReference w:type="first" r:id="rId32"/>
+      <w:footerReference w:type="first" r:id="rId33"/>
       <w:pgSz w:w="12240" w:h="15840"/>
       <w:pgMar w:top="990" w:right="1800" w:bottom="1440" w:left="1800" w:header="0" w:footer="720" w:gutter="0"/>
       <w:cols w:space="720"/>
@@ -4213,7 +4254,7 @@
                       </a:ln>
                       <a:extLst>
                         <a:ext uri="{91240B29-F687-4f45-9708-019B960494DF}">
-                          <a14:hiddenLine xmlns:mo="http://schemas.microsoft.com/office/mac/office/2008/main" xmlns:mv="urn:schemas-microsoft-com:mac:vml" xmlns:o="urn:schemas-microsoft-com:office:office" xmlns:v="urn:schemas-microsoft-com:vml" xmlns:w10="urn:schemas-microsoft-com:office:word" xmlns:w="http://schemas.openxmlformats.org/wordprocessingml/2006/main" xmlns:a14="http://schemas.microsoft.com/office/drawing/2010/main" xmlns="" w="0">
+                          <a14:hiddenLine xmlns="" xmlns:a14="http://schemas.microsoft.com/office/drawing/2010/main" xmlns:w="http://schemas.openxmlformats.org/wordprocessingml/2006/main" xmlns:w10="urn:schemas-microsoft-com:office:word" xmlns:v="urn:schemas-microsoft-com:vml" xmlns:o="urn:schemas-microsoft-com:office:office" xmlns:mv="urn:schemas-microsoft-com:mac:vml" xmlns:mo="http://schemas.microsoft.com/office/mac/office/2008/main" w="0">
                             <a:solidFill>
                               <a:srgbClr val="000000"/>
                             </a:solidFill>
@@ -7558,6 +7599,19 @@
 </file>
 
 <file path=customXml/item1.xml><?xml version="1.0" encoding="utf-8"?>
+<LongProperties xmlns="http://schemas.microsoft.com/office/2006/metadata/longProperties"/>
+</file>
+
+<file path=customXml/item2.xml><?xml version="1.0" encoding="utf-8"?>
+<?mso-contentType ?>
+<FormTemplates xmlns="http://schemas.microsoft.com/sharepoint/v3/contenttype/forms">
+  <Display>DocumentLibraryForm</Display>
+  <Edit>DocumentLibraryForm</Edit>
+  <New>DocumentLibraryForm</New>
+</FormTemplates>
+</file>
+
+<file path=customXml/item3.xml><?xml version="1.0" encoding="utf-8"?>
 <p:properties xmlns:p="http://schemas.microsoft.com/office/2006/metadata/properties" xmlns:xsi="http://www.w3.org/2001/XMLSchema-instance">
   <documentManagement>
     <Policy xmlns="0dfb052e-cb13-4d19-82cf-940ca1bb85b7">false</Policy>
@@ -7614,25 +7668,7 @@
 </p:properties>
 </file>
 
-<file path=customXml/item2.xml><?xml version="1.0" encoding="utf-8"?>
-<?mso-contentType ?>
-<FormTemplates xmlns="http://schemas.microsoft.com/sharepoint/v3/contenttype/forms">
-  <Display>DocumentLibraryForm</Display>
-  <Edit>DocumentLibraryForm</Edit>
-  <New>DocumentLibraryForm</New>
-</FormTemplates>
-</file>
-
-<file path=customXml/item3.xml><?xml version="1.0" encoding="utf-8"?>
-<LongProperties xmlns="http://schemas.microsoft.com/office/2006/metadata/longProperties"/>
-</file>
-
 <file path=customXml/item4.xml><?xml version="1.0" encoding="utf-8"?>
-<?mso-contentType ?>
-<SharedContentType xmlns="Microsoft.SharePoint.Taxonomy.ContentTypeSync" SourceId="c28caf4e-97a5-482b-b76c-1611355cdda6" ContentTypeId="0x01010077500574B4721043A1B2E65B865EB44001" PreviousValue="false"/>
-</file>
-
-<file path=customXml/item5.xml><?xml version="1.0" encoding="utf-8"?>
 <ct:contentTypeSchema xmlns:ct="http://schemas.microsoft.com/office/2006/metadata/contentType" xmlns:ma="http://schemas.microsoft.com/office/2006/metadata/properties/metaAttributes" ct:_="" ma:_="" ma:contentTypeName="Marketing Document" ma:contentTypeID="0x01010077500574B4721043A1B2E65B865EB440010003476895775C2446B96EE1200BFBC494" ma:contentTypeVersion="49" ma:contentTypeDescription="Create a new document." ma:contentTypeScope="" ma:versionID="377ba89ba879a838786c58561a7d97b6">
   <xsd:schema xmlns:xsd="http://www.w3.org/2001/XMLSchema" xmlns:xs="http://www.w3.org/2001/XMLSchema" xmlns:p="http://schemas.microsoft.com/office/2006/metadata/properties" xmlns:ns2="0dfb052e-cb13-4d19-82cf-940ca1bb85b7" xmlns:ns3="9e282a2b-0d30-4048-ad8b-cd441d000a08" xmlns:ns4="9e244160-759d-472e-925e-0993d518e217" targetNamespace="http://schemas.microsoft.com/office/2006/metadata/properties" ma:root="true" ma:fieldsID="a7fd2dd7e61343e11d7c9e99d21fa2fc" ns2:_="" ns3:_="" ns4:_="">
     <xsd:import namespace="0dfb052e-cb13-4d19-82cf-940ca1bb85b7"/>
@@ -7948,16 +7984,19 @@
 </ct:contentTypeSchema>
 </file>
 
+<file path=customXml/item5.xml><?xml version="1.0" encoding="utf-8"?>
+<?mso-contentType ?>
+<SharedContentType xmlns="Microsoft.SharePoint.Taxonomy.ContentTypeSync" SourceId="c28caf4e-97a5-482b-b76c-1611355cdda6" ContentTypeId="0x01010077500574B4721043A1B2E65B865EB44001" PreviousValue="false"/>
+</file>
+
 <file path=customXml/item6.xml><?xml version="1.0" encoding="utf-8"?>
 <b:Sources xmlns:b="http://schemas.openxmlformats.org/officeDocument/2006/bibliography" xmlns="http://schemas.openxmlformats.org/officeDocument/2006/bibliography" SelectedStyle="\APASixthEditionOfficeOnline.xsl" StyleName="APA" Version="6"/>
 </file>
 
 <file path=customXml/itemProps1.xml><?xml version="1.0" encoding="utf-8"?>
-<ds:datastoreItem xmlns:ds="http://schemas.openxmlformats.org/officeDocument/2006/customXml" ds:itemID="{3D7BC9F3-4BF9-4531-A523-6F6ED26E6334}">
+<ds:datastoreItem xmlns:ds="http://schemas.openxmlformats.org/officeDocument/2006/customXml" ds:itemID="{119047CC-6501-4D4A-A09F-8B966F3F656C}">
   <ds:schemaRefs>
-    <ds:schemaRef ds:uri="http://schemas.microsoft.com/office/2006/metadata/properties"/>
-    <ds:schemaRef ds:uri="0dfb052e-cb13-4d19-82cf-940ca1bb85b7"/>
-    <ds:schemaRef ds:uri="http://schemas.microsoft.com/office/infopath/2007/PartnerControls"/>
+    <ds:schemaRef ds:uri="http://schemas.microsoft.com/office/2006/metadata/longProperties"/>
   </ds:schemaRefs>
 </ds:datastoreItem>
 </file>
@@ -7971,22 +8010,16 @@
 </file>
 
 <file path=customXml/itemProps3.xml><?xml version="1.0" encoding="utf-8"?>
-<ds:datastoreItem xmlns:ds="http://schemas.openxmlformats.org/officeDocument/2006/customXml" ds:itemID="{119047CC-6501-4D4A-A09F-8B966F3F656C}">
+<ds:datastoreItem xmlns:ds="http://schemas.openxmlformats.org/officeDocument/2006/customXml" ds:itemID="{3D7BC9F3-4BF9-4531-A523-6F6ED26E6334}">
   <ds:schemaRefs>
-    <ds:schemaRef ds:uri="http://schemas.microsoft.com/office/2006/metadata/longProperties"/>
+    <ds:schemaRef ds:uri="http://schemas.microsoft.com/office/2006/metadata/properties"/>
+    <ds:schemaRef ds:uri="0dfb052e-cb13-4d19-82cf-940ca1bb85b7"/>
+    <ds:schemaRef ds:uri="http://schemas.microsoft.com/office/infopath/2007/PartnerControls"/>
   </ds:schemaRefs>
 </ds:datastoreItem>
 </file>
 
 <file path=customXml/itemProps4.xml><?xml version="1.0" encoding="utf-8"?>
-<ds:datastoreItem xmlns:ds="http://schemas.openxmlformats.org/officeDocument/2006/customXml" ds:itemID="{513813EC-7ADF-4217-8EE8-A0ACB84B59A7}">
-  <ds:schemaRefs>
-    <ds:schemaRef ds:uri="Microsoft.SharePoint.Taxonomy.ContentTypeSync"/>
-  </ds:schemaRefs>
-</ds:datastoreItem>
-</file>
-
-<file path=customXml/itemProps5.xml><?xml version="1.0" encoding="utf-8"?>
 <ds:datastoreItem xmlns:ds="http://schemas.openxmlformats.org/officeDocument/2006/customXml" ds:itemID="{3E77E685-EC07-4066-85E9-2D7C15E6F8F2}">
   <ds:schemaRefs>
     <ds:schemaRef ds:uri="http://schemas.microsoft.com/office/2006/metadata/contentType"/>
@@ -8006,8 +8039,16 @@
 </ds:datastoreItem>
 </file>
 
+<file path=customXml/itemProps5.xml><?xml version="1.0" encoding="utf-8"?>
+<ds:datastoreItem xmlns:ds="http://schemas.openxmlformats.org/officeDocument/2006/customXml" ds:itemID="{513813EC-7ADF-4217-8EE8-A0ACB84B59A7}">
+  <ds:schemaRefs>
+    <ds:schemaRef ds:uri="Microsoft.SharePoint.Taxonomy.ContentTypeSync"/>
+  </ds:schemaRefs>
+</ds:datastoreItem>
+</file>
+
 <file path=customXml/itemProps6.xml><?xml version="1.0" encoding="utf-8"?>
-<ds:datastoreItem xmlns:ds="http://schemas.openxmlformats.org/officeDocument/2006/customXml" ds:itemID="{7DFBEE61-8F9D-6449-9331-D9057655D9D3}">
+<ds:datastoreItem xmlns:ds="http://schemas.openxmlformats.org/officeDocument/2006/customXml" ds:itemID="{327BD72D-5812-8741-981B-E69898796E80}">
   <ds:schemaRefs>
     <ds:schemaRef ds:uri="http://schemas.openxmlformats.org/officeDocument/2006/bibliography"/>
   </ds:schemaRefs>

</xml_diff>

<commit_message>
Update documentation to reflect proper repository naming, OE version, and included screenshots
</commit_message>
<xml_diff>
--- a/docs/Spark Evaluation Guide.docx
+++ b/docs/Spark Evaluation Guide.docx
@@ -58,7 +58,7 @@
     <w:p/>
     <w:p>
       <w:r>
-        <w:t>August</w:t>
+        <w:t>September</w:t>
       </w:r>
       <w:r>
         <w:t xml:space="preserve"> 2018</w:t>
@@ -500,12 +500,14 @@
       <w:r>
         <w:t xml:space="preserve"> and </w:t>
       </w:r>
+      <w:proofErr w:type="spellStart"/>
       <w:r>
         <w:rPr>
           <w:b/>
         </w:rPr>
         <w:t>TortoiseGit</w:t>
       </w:r>
+      <w:proofErr w:type="spellEnd"/>
       <w:r>
         <w:t xml:space="preserve"> will provide a seamless </w:t>
       </w:r>
@@ -555,6 +557,7 @@
       <w:r>
         <w:t>At present there are two demo projects available, “</w:t>
       </w:r>
+      <w:proofErr w:type="gramStart"/>
       <w:r>
         <w:rPr>
           <w:b/>
@@ -562,16 +565,46 @@
         <w:t>Sports</w:t>
       </w:r>
       <w:r>
-        <w:t>“ and “</w:t>
-      </w:r>
+        <w:t>“ and</w:t>
+      </w:r>
+      <w:proofErr w:type="gramEnd"/>
+      <w:r>
+        <w:t xml:space="preserve"> “</w:t>
+      </w:r>
+      <w:proofErr w:type="spellStart"/>
       <w:r>
         <w:rPr>
           <w:b/>
         </w:rPr>
         <w:t>DynSports</w:t>
       </w:r>
-      <w:r>
-        <w:t>”. Both projects offer a built-in demo application front-end using KendoUI and JQuery to help illustrate concepts of the JSDO and exposed API endpoints. Where these projects differ is in how those endpoints are defined for exposure.</w:t>
+      <w:proofErr w:type="spellEnd"/>
+      <w:r>
+        <w:t xml:space="preserve">”. Both projects offer </w:t>
+      </w:r>
+      <w:r>
+        <w:t xml:space="preserve">the same </w:t>
+      </w:r>
+      <w:r>
+        <w:t>named</w:t>
+      </w:r>
+      <w:r>
+        <w:t xml:space="preserve"> API endpoints</w:t>
+      </w:r>
+      <w:r>
+        <w:t xml:space="preserve"> via the WEB transport of PASOE</w:t>
+      </w:r>
+      <w:r>
+        <w:t>, though</w:t>
+      </w:r>
+      <w:r>
+        <w:t xml:space="preserve"> </w:t>
+      </w:r>
+      <w:r>
+        <w:t>w</w:t>
+      </w:r>
+      <w:r>
+        <w:t>here these projects differ is in how those endpoints are defined for exposure.</w:t>
       </w:r>
     </w:p>
     <w:p>
@@ -586,14 +619,30 @@
       </w:r>
     </w:p>
     <w:p>
-      <w:r>
-        <w:rPr>
-          <w:b/>
-        </w:rPr>
-        <w:t>DynSports:</w:t>
-      </w:r>
-      <w:r>
-        <w:t xml:space="preserve"> Utilizes the CatalogManager class in the </w:t>
+      <w:proofErr w:type="spellStart"/>
+      <w:r>
+        <w:rPr>
+          <w:b/>
+        </w:rPr>
+        <w:t>DynSports</w:t>
+      </w:r>
+      <w:proofErr w:type="spellEnd"/>
+      <w:r>
+        <w:rPr>
+          <w:b/>
+        </w:rPr>
+        <w:t>:</w:t>
+      </w:r>
+      <w:r>
+        <w:t xml:space="preserve"> Utilizes the </w:t>
+      </w:r>
+      <w:proofErr w:type="spellStart"/>
+      <w:r>
+        <w:t>CatalogManager</w:t>
+      </w:r>
+      <w:proofErr w:type="spellEnd"/>
+      <w:r>
+        <w:t xml:space="preserve"> class in the </w:t>
       </w:r>
       <w:r>
         <w:rPr>
@@ -686,7 +735,19 @@
         <w:rPr>
           <w:rFonts w:eastAsiaTheme="minorHAnsi"/>
         </w:rPr>
-        <w:t xml:space="preserve"> This list may be subject to change as new features are added or enhancements are made to improve compatibility with other products such as the KendoUI Builder.</w:t>
+        <w:t xml:space="preserve"> This list may be subject to change as new features are added or enhancements are made to improve compatibility with other </w:t>
+      </w:r>
+      <w:r>
+        <w:rPr>
+          <w:rFonts w:eastAsiaTheme="minorHAnsi"/>
+        </w:rPr>
+        <w:t xml:space="preserve">Progress </w:t>
+      </w:r>
+      <w:r>
+        <w:rPr>
+          <w:rFonts w:eastAsiaTheme="minorHAnsi"/>
+        </w:rPr>
+        <w:t>products such as the KendoUI Builder.</w:t>
       </w:r>
     </w:p>
     <w:p>
@@ -718,8 +779,13 @@
         </w:rPr>
       </w:pPr>
       <w:r>
-        <w:t>Authentication examples: form-local, form-oerealm</w:t>
-      </w:r>
+        <w:t>Authentication examples: form-local, form-</w:t>
+      </w:r>
+      <w:proofErr w:type="spellStart"/>
+      <w:r>
+        <w:t>oerealm</w:t>
+      </w:r>
+      <w:proofErr w:type="spellEnd"/>
     </w:p>
     <w:p>
       <w:pPr>
@@ -735,7 +801,15 @@
         </w:rPr>
       </w:pPr>
       <w:r>
-        <w:t>Reference implementation of an OERealm class (w/ 2FA)</w:t>
+        <w:t xml:space="preserve">Reference implementation of an </w:t>
+      </w:r>
+      <w:proofErr w:type="spellStart"/>
+      <w:r>
+        <w:t>OERealm</w:t>
+      </w:r>
+      <w:proofErr w:type="spellEnd"/>
+      <w:r>
+        <w:t xml:space="preserve"> class (w/ 2FA)</w:t>
       </w:r>
     </w:p>
     <w:p>
@@ -786,8 +860,23 @@
         </w:rPr>
       </w:pPr>
       <w:r>
-        <w:t>Sample use of OE.Web.PingWebHandler for _oeping</w:t>
-      </w:r>
+        <w:t xml:space="preserve">Sample use of </w:t>
+      </w:r>
+      <w:proofErr w:type="spellStart"/>
+      <w:proofErr w:type="gramStart"/>
+      <w:r>
+        <w:t>OE.Web.PingWebHandler</w:t>
+      </w:r>
+      <w:proofErr w:type="spellEnd"/>
+      <w:proofErr w:type="gramEnd"/>
+      <w:r>
+        <w:t xml:space="preserve"> for _</w:t>
+      </w:r>
+      <w:proofErr w:type="spellStart"/>
+      <w:r>
+        <w:t>oeping</w:t>
+      </w:r>
+      <w:proofErr w:type="spellEnd"/>
     </w:p>
     <w:p>
       <w:pPr>
@@ -803,7 +892,17 @@
         </w:rPr>
       </w:pPr>
       <w:r>
-        <w:t>Sample use of Spark.Core.Handler.FileUpload handler</w:t>
+        <w:t xml:space="preserve">Sample use of </w:t>
+      </w:r>
+      <w:proofErr w:type="spellStart"/>
+      <w:proofErr w:type="gramStart"/>
+      <w:r>
+        <w:t>Spark.Core.Handler.FileUpload</w:t>
+      </w:r>
+      <w:proofErr w:type="spellEnd"/>
+      <w:proofErr w:type="gramEnd"/>
+      <w:r>
+        <w:t xml:space="preserve"> handler</w:t>
       </w:r>
     </w:p>
     <w:p>
@@ -844,34 +943,6 @@
       <w:pPr>
         <w:pStyle w:val="Sub-headline"/>
       </w:pPr>
-      <w:r>
-        <w:t>Front-End:</w:t>
-      </w:r>
-    </w:p>
-    <w:p>
-      <w:pPr>
-        <w:pStyle w:val="ListParagraph"/>
-        <w:numPr>
-          <w:ilvl w:val="0"/>
-          <w:numId w:val="18"/>
-        </w:numPr>
-      </w:pPr>
-      <w:r>
-        <w:t>Catalog Viewer tool for testing of back-end API’s</w:t>
-      </w:r>
-    </w:p>
-    <w:p>
-      <w:pPr>
-        <w:pStyle w:val="ListParagraph"/>
-        <w:numPr>
-          <w:ilvl w:val="0"/>
-          <w:numId w:val="0"/>
-        </w:numPr>
-        <w:ind w:left="360"/>
-      </w:pPr>
-      <w:r>
-        <w:t>Note: The KendoUI components previously included with the demo projects has been removed due to licensing concerns within an open-source project.</w:t>
-      </w:r>
     </w:p>
     <w:p>
       <w:pPr>
@@ -926,7 +997,15 @@
         </w:numPr>
       </w:pPr>
       <w:r>
-        <w:t>Test suites for basic ABLUnit sanity checks</w:t>
+        <w:t xml:space="preserve">Test suites for basic </w:t>
+      </w:r>
+      <w:proofErr w:type="spellStart"/>
+      <w:r>
+        <w:t>ABLUnit</w:t>
+      </w:r>
+      <w:proofErr w:type="spellEnd"/>
+      <w:r>
+        <w:t xml:space="preserve"> sanity checks</w:t>
       </w:r>
     </w:p>
     <w:p>
@@ -1031,7 +1110,15 @@
         <w:t xml:space="preserve">within the new directory </w:t>
       </w:r>
       <w:r>
-        <w:t>to view TortoiseGit options.</w:t>
+        <w:t xml:space="preserve">to view </w:t>
+      </w:r>
+      <w:proofErr w:type="spellStart"/>
+      <w:r>
+        <w:t>TortoiseGit</w:t>
+      </w:r>
+      <w:proofErr w:type="spellEnd"/>
+      <w:r>
+        <w:t xml:space="preserve"> options.</w:t>
       </w:r>
     </w:p>
     <w:p>
@@ -1118,14 +1205,11 @@
         <w:ind w:left="1440"/>
       </w:pPr>
       <w:r>
-        <w:rPr>
-          <w:noProof/>
-        </w:rPr>
         <w:drawing>
-          <wp:inline distT="0" distB="0" distL="0" distR="0" wp14:anchorId="14916ECA" wp14:editId="1B2D98A1">
-            <wp:extent cx="4306186" cy="3067659"/>
-            <wp:effectExtent l="12700" t="12700" r="12065" b="19050"/>
-            <wp:docPr id="7" name="Picture 7"/>
+          <wp:inline distT="0" distB="0" distL="0" distR="0" wp14:anchorId="4551A7F0" wp14:editId="68A48637">
+            <wp:extent cx="4626320" cy="3032810"/>
+            <wp:effectExtent l="0" t="0" r="0" b="2540"/>
+            <wp:docPr id="3" name="Picture 3"/>
             <wp:cNvGraphicFramePr>
               <a:graphicFrameLocks xmlns:a="http://schemas.openxmlformats.org/drawingml/2006/main" noChangeAspect="1"/>
             </wp:cNvGraphicFramePr>
@@ -1145,16 +1229,11 @@
                   <pic:spPr>
                     <a:xfrm>
                       <a:off x="0" y="0"/>
-                      <a:ext cx="4321422" cy="3078513"/>
+                      <a:ext cx="4650107" cy="3048404"/>
                     </a:xfrm>
                     <a:prstGeom prst="rect">
                       <a:avLst/>
                     </a:prstGeom>
-                    <a:ln>
-                      <a:solidFill>
-                        <a:schemeClr val="accent1"/>
-                      </a:solidFill>
-                    </a:ln>
                   </pic:spPr>
                 </pic:pic>
               </a:graphicData>
@@ -1725,8 +1804,17 @@
           <w:rFonts w:ascii="Source Code Pro" w:hAnsi="Source Code Pro" w:cs="Source Code Pro"/>
           <w:szCs w:val="22"/>
         </w:rPr>
-        <w:t xml:space="preserve">      LocalHistory</w:t>
-      </w:r>
+        <w:t xml:space="preserve">      </w:t>
+      </w:r>
+      <w:proofErr w:type="spellStart"/>
+      <w:r>
+        <w:rPr>
+          <w:rFonts w:ascii="Source Code Pro" w:hAnsi="Source Code Pro" w:cs="Source Code Pro"/>
+          <w:szCs w:val="22"/>
+        </w:rPr>
+        <w:t>LocalHistory</w:t>
+      </w:r>
+      <w:proofErr w:type="spellEnd"/>
     </w:p>
     <w:p>
       <w:pPr>
@@ -1960,8 +2048,17 @@
           <w:rFonts w:ascii="Source Code Pro" w:hAnsi="Source Code Pro" w:cs="Source Code Pro"/>
           <w:szCs w:val="22"/>
         </w:rPr>
-        <w:t xml:space="preserve"> pub dir</w:t>
-      </w:r>
+        <w:t xml:space="preserve"> pub </w:t>
+      </w:r>
+      <w:proofErr w:type="spellStart"/>
+      <w:r>
+        <w:rPr>
+          <w:rFonts w:ascii="Source Code Pro" w:hAnsi="Source Code Pro" w:cs="Source Code Pro"/>
+          <w:szCs w:val="22"/>
+        </w:rPr>
+        <w:t>dir</w:t>
+      </w:r>
+      <w:proofErr w:type="spellEnd"/>
       <w:r>
         <w:rPr>
           <w:rFonts w:ascii="Source Code Pro" w:hAnsi="Source Code Pro" w:cs="Source Code Pro"/>
@@ -2181,6 +2278,7 @@
         </w:rPr>
         <w:t xml:space="preserve"> *.</w:t>
       </w:r>
+      <w:proofErr w:type="spellStart"/>
       <w:r>
         <w:rPr>
           <w:rFonts w:ascii="Source Code Pro" w:hAnsi="Source Code Pro" w:cs="Source Code Pro"/>
@@ -2189,6 +2287,7 @@
         </w:rPr>
         <w:t>pl</w:t>
       </w:r>
+      <w:proofErr w:type="spellEnd"/>
       <w:r>
         <w:rPr>
           <w:rFonts w:ascii="Source Code Pro" w:hAnsi="Source Code Pro" w:cs="Source Code Pro"/>
@@ -2223,7 +2322,13 @@
         <w:t>s</w:t>
       </w:r>
       <w:r>
-        <w:t xml:space="preserve"> for our application, and there are 2 databases shipped with the Spark-Demo repository that we can leverage. We can create this easily with some pre-built options.</w:t>
+        <w:t xml:space="preserve"> for our application, and there are 2 databases shipped with the Spark-</w:t>
+      </w:r>
+      <w:r>
+        <w:t xml:space="preserve">Toolkit-Demos </w:t>
+      </w:r>
+      <w:r>
+        <w:t>repository that we can leverage. We can create this easily with some pre-built options.</w:t>
       </w:r>
     </w:p>
     <w:p>
@@ -2237,12 +2342,14 @@
       <w:r>
         <w:t xml:space="preserve">Open a </w:t>
       </w:r>
+      <w:proofErr w:type="spellStart"/>
       <w:r>
         <w:rPr>
           <w:b/>
         </w:rPr>
         <w:t>Proenv</w:t>
       </w:r>
+      <w:proofErr w:type="spellEnd"/>
       <w:r>
         <w:t xml:space="preserve"> session as Administrator.</w:t>
       </w:r>
@@ -2310,7 +2417,15 @@
         </w:numPr>
       </w:pPr>
       <w:r>
-        <w:t xml:space="preserve">By default databases will be created in </w:t>
+        <w:t xml:space="preserve">By </w:t>
+      </w:r>
+      <w:proofErr w:type="gramStart"/>
+      <w:r>
+        <w:t>default</w:t>
+      </w:r>
+      <w:proofErr w:type="gramEnd"/>
+      <w:r>
+        <w:t xml:space="preserve"> databases will be created in </w:t>
       </w:r>
       <w:r>
         <w:rPr>
@@ -2393,12 +2508,14 @@
       <w:r>
         <w:t xml:space="preserve"> and </w:t>
       </w:r>
+      <w:proofErr w:type="spellStart"/>
       <w:r>
         <w:rPr>
           <w:b/>
         </w:rPr>
         <w:t>WebState</w:t>
       </w:r>
+      <w:proofErr w:type="spellEnd"/>
       <w:r>
         <w:t xml:space="preserve"> databases exist in </w:t>
       </w:r>
@@ -2474,7 +2591,15 @@
         </w:numPr>
       </w:pPr>
       <w:r>
-        <w:t>Name: WebState, C:\Databases\WebState\WebState.db, Port: 8500</w:t>
+        <w:t xml:space="preserve">Name: </w:t>
+      </w:r>
+      <w:proofErr w:type="spellStart"/>
+      <w:r>
+        <w:t>WebState</w:t>
+      </w:r>
+      <w:proofErr w:type="spellEnd"/>
+      <w:r>
+        <w:t>, C:\Databases\WebState\WebState.db, Port: 8500</w:t>
       </w:r>
     </w:p>
     <w:p>
@@ -2647,7 +2772,21 @@
         <w:rPr>
           <w:rFonts w:eastAsiaTheme="minorHAnsi"/>
         </w:rPr>
-        <w:t xml:space="preserve">Assuming the preceeding </w:t>
+        <w:t xml:space="preserve">Assuming the </w:t>
+      </w:r>
+      <w:proofErr w:type="spellStart"/>
+      <w:r>
+        <w:rPr>
+          <w:rFonts w:eastAsiaTheme="minorHAnsi"/>
+        </w:rPr>
+        <w:t>preceeding</w:t>
+      </w:r>
+      <w:proofErr w:type="spellEnd"/>
+      <w:r>
+        <w:rPr>
+          <w:rFonts w:eastAsiaTheme="minorHAnsi"/>
+        </w:rPr>
+        <w:t xml:space="preserve"> </w:t>
       </w:r>
       <w:r>
         <w:rPr>
@@ -2930,8 +3069,13 @@
       </w:r>
     </w:p>
     <w:p>
-      <w:r>
-        <w:t>Next we need a dedicated instance for our project. With</w:t>
+      <w:proofErr w:type="gramStart"/>
+      <w:r>
+        <w:t>Next</w:t>
+      </w:r>
+      <w:proofErr w:type="gramEnd"/>
+      <w:r>
+        <w:t xml:space="preserve"> we need a dedicated instance for our project. With</w:t>
       </w:r>
       <w:r>
         <w:t>in</w:t>
@@ -2978,12 +3122,14 @@
       <w:r>
         <w:t xml:space="preserve">Open a </w:t>
       </w:r>
+      <w:proofErr w:type="spellStart"/>
       <w:r>
         <w:rPr>
           <w:b/>
         </w:rPr>
         <w:t>Proenv</w:t>
       </w:r>
+      <w:proofErr w:type="spellEnd"/>
       <w:r>
         <w:t xml:space="preserve"> session as Administrator.</w:t>
       </w:r>
@@ -2995,6 +3141,7 @@
           <w:ilvl w:val="0"/>
           <w:numId w:val="5"/>
         </w:numPr>
+        <w:ind w:right="-720"/>
       </w:pPr>
       <w:r>
         <w:t xml:space="preserve">Change to </w:t>
@@ -3129,8 +3276,13 @@
         <w:t xml:space="preserve">For our </w:t>
       </w:r>
       <w:r>
-        <w:t>purpose here</w:t>
-      </w:r>
+        <w:t xml:space="preserve">purpose </w:t>
+      </w:r>
+      <w:proofErr w:type="gramStart"/>
+      <w:r>
+        <w:t>here</w:t>
+      </w:r>
+      <w:proofErr w:type="gramEnd"/>
       <w:r>
         <w:t xml:space="preserve"> we will take all of the given defaults.</w:t>
       </w:r>
@@ -3206,12 +3358,14 @@
       <w:r>
         <w:t xml:space="preserve"> </w:t>
       </w:r>
+      <w:proofErr w:type="spellStart"/>
       <w:r>
         <w:rPr>
           <w:b/>
         </w:rPr>
         <w:t>SportsDemo</w:t>
       </w:r>
+      <w:proofErr w:type="spellEnd"/>
       <w:r>
         <w:t xml:space="preserve"> instance.</w:t>
       </w:r>
@@ -3225,7 +3379,15 @@
         </w:numPr>
       </w:pPr>
       <w:r>
-        <w:t>Results of the “pasman create”</w:t>
+        <w:t>Results of the “</w:t>
+      </w:r>
+      <w:proofErr w:type="spellStart"/>
+      <w:r>
+        <w:t>pasman</w:t>
+      </w:r>
+      <w:proofErr w:type="spellEnd"/>
+      <w:r>
+        <w:t xml:space="preserve"> create”</w:t>
       </w:r>
       <w:r>
         <w:t xml:space="preserve"> command which</w:t>
@@ -3312,8 +3474,16 @@
         <w:rPr>
           <w:b/>
         </w:rPr>
-        <w:t>/openedge</w:t>
-      </w:r>
+        <w:t>/</w:t>
+      </w:r>
+      <w:proofErr w:type="spellStart"/>
+      <w:r>
+        <w:rPr>
+          <w:b/>
+        </w:rPr>
+        <w:t>openedge</w:t>
+      </w:r>
+      <w:proofErr w:type="spellEnd"/>
       <w:r>
         <w:t xml:space="preserve"> folder.</w:t>
       </w:r>
@@ -3345,7 +3515,21 @@
         <w:rPr>
           <w:b/>
         </w:rPr>
-        <w:t>/conf/spark</w:t>
+        <w:t>/</w:t>
+      </w:r>
+      <w:proofErr w:type="spellStart"/>
+      <w:r>
+        <w:rPr>
+          <w:b/>
+        </w:rPr>
+        <w:t>conf</w:t>
+      </w:r>
+      <w:proofErr w:type="spellEnd"/>
+      <w:r>
+        <w:rPr>
+          <w:b/>
+        </w:rPr>
+        <w:t>/spark</w:t>
       </w:r>
       <w:r>
         <w:t xml:space="preserve"> as well.</w:t>
@@ -3524,12 +3708,14 @@
       <w:r>
         <w:t xml:space="preserve"> button and locate your </w:t>
       </w:r>
+      <w:proofErr w:type="spellStart"/>
       <w:r>
         <w:rPr>
           <w:b/>
         </w:rPr>
         <w:t>SportsDemo</w:t>
       </w:r>
+      <w:proofErr w:type="spellEnd"/>
       <w:r>
         <w:t xml:space="preserve"> server.</w:t>
       </w:r>
@@ -3545,12 +3731,14 @@
       <w:r>
         <w:t>Set the server name as just “</w:t>
       </w:r>
+      <w:proofErr w:type="spellStart"/>
       <w:r>
         <w:rPr>
           <w:b/>
         </w:rPr>
         <w:t>SportsDemo</w:t>
       </w:r>
+      <w:proofErr w:type="spellEnd"/>
       <w:r>
         <w:t xml:space="preserve">”, and press </w:t>
       </w:r>
@@ -3718,14 +3906,11 @@
         <w:ind w:left="1440"/>
       </w:pPr>
       <w:r>
-        <w:rPr>
-          <w:noProof/>
-        </w:rPr>
         <w:drawing>
-          <wp:inline distT="0" distB="0" distL="0" distR="0" wp14:anchorId="55F26DC7" wp14:editId="0E91173A">
-            <wp:extent cx="4646428" cy="2485086"/>
-            <wp:effectExtent l="0" t="0" r="1905" b="4445"/>
-            <wp:docPr id="23" name="Picture 23"/>
+          <wp:inline distT="0" distB="0" distL="0" distR="0" wp14:anchorId="0EE96A42" wp14:editId="12ED4D2B">
+            <wp:extent cx="4961299" cy="2771207"/>
+            <wp:effectExtent l="0" t="0" r="4445" b="0"/>
+            <wp:docPr id="6" name="Picture 6"/>
             <wp:cNvGraphicFramePr>
               <a:graphicFrameLocks xmlns:a="http://schemas.openxmlformats.org/drawingml/2006/main" noChangeAspect="1"/>
             </wp:cNvGraphicFramePr>
@@ -3745,7 +3930,7 @@
                   <pic:spPr>
                     <a:xfrm>
                       <a:off x="0" y="0"/>
-                      <a:ext cx="4654411" cy="2489356"/>
+                      <a:ext cx="4969685" cy="2775891"/>
                     </a:xfrm>
                     <a:prstGeom prst="rect">
                       <a:avLst/>
@@ -3771,20 +3956,6 @@
     </w:p>
     <w:p>
       <w:pPr>
-        <w:spacing w:before="0"/>
-        <w:rPr>
-          <w:rFonts w:eastAsiaTheme="minorHAnsi" w:cs="Arial"/>
-          <w:b/>
-          <w:sz w:val="40"/>
-          <w:szCs w:val="40"/>
-        </w:rPr>
-      </w:pPr>
-      <w:r>
-        <w:br w:type="page"/>
-      </w:r>
-    </w:p>
-    <w:p>
-      <w:pPr>
         <w:pStyle w:val="Heading"/>
       </w:pPr>
       <w:r>
@@ -3817,12 +3988,14 @@
       <w:r>
         <w:t xml:space="preserve"> on the </w:t>
       </w:r>
+      <w:proofErr w:type="spellStart"/>
       <w:r>
         <w:rPr>
           <w:b/>
         </w:rPr>
         <w:t>SportsDemo</w:t>
       </w:r>
+      <w:proofErr w:type="spellEnd"/>
       <w:r>
         <w:t xml:space="preserve"> server in the Servers view.</w:t>
       </w:r>
@@ -4029,12 +4202,17 @@
         <w:t xml:space="preserve">stance and a “sports” </w:t>
       </w:r>
       <w:r>
-        <w:t>WebApp for use with various front-end technologies.</w:t>
+        <w:t xml:space="preserve">WebApp for use with </w:t>
+      </w:r>
+      <w:r>
+        <w:t>any available</w:t>
+      </w:r>
+      <w:r>
+        <w:t xml:space="preserve"> front-end technologies.</w:t>
       </w:r>
       <w:bookmarkStart w:id="0" w:name="_GoBack"/>
       <w:bookmarkEnd w:id="0"/>
     </w:p>
-    <w:p/>
     <w:sectPr>
       <w:headerReference w:type="even" r:id="rId28"/>
       <w:headerReference w:type="default" r:id="rId29"/>
@@ -4254,7 +4432,7 @@
                       </a:ln>
                       <a:extLst>
                         <a:ext uri="{91240B29-F687-4f45-9708-019B960494DF}">
-                          <a14:hiddenLine xmlns="" xmlns:a14="http://schemas.microsoft.com/office/drawing/2010/main" xmlns:w="http://schemas.openxmlformats.org/wordprocessingml/2006/main" xmlns:w10="urn:schemas-microsoft-com:office:word" xmlns:v="urn:schemas-microsoft-com:vml" xmlns:o="urn:schemas-microsoft-com:office:office" xmlns:mv="urn:schemas-microsoft-com:mac:vml" xmlns:mo="http://schemas.microsoft.com/office/mac/office/2008/main" w="0">
+                          <a14:hiddenLine xmlns:mo="http://schemas.microsoft.com/office/mac/office/2008/main" xmlns:mv="urn:schemas-microsoft-com:mac:vml" xmlns:o="urn:schemas-microsoft-com:office:office" xmlns:v="urn:schemas-microsoft-com:vml" xmlns:w10="urn:schemas-microsoft-com:office:word" xmlns:w="http://schemas.openxmlformats.org/wordprocessingml/2006/main" xmlns:a14="http://schemas.microsoft.com/office/drawing/2010/main" xmlns="" w="0">
                             <a:solidFill>
                               <a:srgbClr val="000000"/>
                             </a:solidFill>
@@ -7599,10 +7777,6 @@
 </file>
 
 <file path=customXml/item1.xml><?xml version="1.0" encoding="utf-8"?>
-<LongProperties xmlns="http://schemas.microsoft.com/office/2006/metadata/longProperties"/>
-</file>
-
-<file path=customXml/item2.xml><?xml version="1.0" encoding="utf-8"?>
 <?mso-contentType ?>
 <FormTemplates xmlns="http://schemas.microsoft.com/sharepoint/v3/contenttype/forms">
   <Display>DocumentLibraryForm</Display>
@@ -7611,61 +7785,13 @@
 </FormTemplates>
 </file>
 
+<file path=customXml/item2.xml><?xml version="1.0" encoding="utf-8"?>
+<LongProperties xmlns="http://schemas.microsoft.com/office/2006/metadata/longProperties"/>
+</file>
+
 <file path=customXml/item3.xml><?xml version="1.0" encoding="utf-8"?>
-<p:properties xmlns:p="http://schemas.microsoft.com/office/2006/metadata/properties" xmlns:xsi="http://www.w3.org/2001/XMLSchema-instance">
-  <documentManagement>
-    <Policy xmlns="0dfb052e-cb13-4d19-82cf-940ca1bb85b7">false</Policy>
-    <Location1_0 xmlns="0dfb052e-cb13-4d19-82cf-940ca1bb85b7">
-      <Terms xmlns="http://schemas.microsoft.com/office/infopath/2007/PartnerControls"/>
-    </Location1_0>
-    <MetaDescription xmlns="0dfb052e-cb13-4d19-82cf-940ca1bb85b7" xsi:nil="true"/>
-    <Category1_0 xmlns="0dfb052e-cb13-4d19-82cf-940ca1bb85b7">
-      <Terms xmlns="http://schemas.microsoft.com/office/infopath/2007/PartnerControls">
-        <TermInfo xmlns="http://schemas.microsoft.com/office/infopath/2007/PartnerControls">
-          <TermName xmlns="http://schemas.microsoft.com/office/infopath/2007/PartnerControls">Stationery</TermName>
-          <TermId xmlns="http://schemas.microsoft.com/office/infopath/2007/PartnerControls">8ab65b12-1366-49ac-836e-4f4aa18a184c</TermId>
-        </TermInfo>
-      </Terms>
-    </Category1_0>
-    <l58a9cb184754a90a3d0c9fae6dfc0fc xmlns="0dfb052e-cb13-4d19-82cf-940ca1bb85b7">
-      <Terms xmlns="http://schemas.microsoft.com/office/infopath/2007/PartnerControls"/>
-    </l58a9cb184754a90a3d0c9fae6dfc0fc>
-    <efbf5ec808454fc39dd6e73fb30f9800 xmlns="0dfb052e-cb13-4d19-82cf-940ca1bb85b7">
-      <Terms xmlns="http://schemas.microsoft.com/office/infopath/2007/PartnerControls"/>
-    </efbf5ec808454fc39dd6e73fb30f9800>
-    <ContentType1_0 xmlns="0dfb052e-cb13-4d19-82cf-940ca1bb85b7">
-      <Terms xmlns="http://schemas.microsoft.com/office/infopath/2007/PartnerControls"/>
-    </ContentType1_0>
-    <Industry_0 xmlns="0dfb052e-cb13-4d19-82cf-940ca1bb85b7">
-      <Terms xmlns="http://schemas.microsoft.com/office/infopath/2007/PartnerControls"/>
-    </Industry_0>
-    <g7620f54b84d4877b8ce49e3874564d0 xmlns="0dfb052e-cb13-4d19-82cf-940ca1bb85b7">
-      <Terms xmlns="http://schemas.microsoft.com/office/infopath/2007/PartnerControls"/>
-    </g7620f54b84d4877b8ce49e3874564d0>
-    <m3946e80dba8470d9700658463930af8 xmlns="0dfb052e-cb13-4d19-82cf-940ca1bb85b7">
-      <Terms xmlns="http://schemas.microsoft.com/office/infopath/2007/PartnerControls"/>
-    </m3946e80dba8470d9700658463930af8>
-    <Solution_0 xmlns="0dfb052e-cb13-4d19-82cf-940ca1bb85b7">
-      <Terms xmlns="http://schemas.microsoft.com/office/infopath/2007/PartnerControls"/>
-    </Solution_0>
-    <e88edf6f69774249aa5a94de92e0b3ee xmlns="0dfb052e-cb13-4d19-82cf-940ca1bb85b7">
-      <Terms xmlns="http://schemas.microsoft.com/office/infopath/2007/PartnerControls"/>
-    </e88edf6f69774249aa5a94de92e0b3ee>
-    <c60905045b3141dfb44ebee3a51fd0a7 xmlns="0dfb052e-cb13-4d19-82cf-940ca1bb85b7">
-      <Terms xmlns="http://schemas.microsoft.com/office/infopath/2007/PartnerControls"/>
-    </c60905045b3141dfb44ebee3a51fd0a7>
-    <TaxCatchAll xmlns="0dfb052e-cb13-4d19-82cf-940ca1bb85b7">
-      <Value>192</Value>
-    </TaxCatchAll>
-    <h2f9ec3728094124b933b9cf7e867a92 xmlns="0dfb052e-cb13-4d19-82cf-940ca1bb85b7">
-      <Terms xmlns="http://schemas.microsoft.com/office/infopath/2007/PartnerControls"/>
-    </h2f9ec3728094124b933b9cf7e867a92>
-    <h847452f74b44b57bc4a2a741f9c94e9 xmlns="0dfb052e-cb13-4d19-82cf-940ca1bb85b7">
-      <Terms xmlns="http://schemas.microsoft.com/office/infopath/2007/PartnerControls"/>
-    </h847452f74b44b57bc4a2a741f9c94e9>
-    <Summary xmlns="0dfb052e-cb13-4d19-82cf-940ca1bb85b7" xsi:nil="true"/>
-  </documentManagement>
-</p:properties>
+<?mso-contentType ?>
+<SharedContentType xmlns="Microsoft.SharePoint.Taxonomy.ContentTypeSync" SourceId="c28caf4e-97a5-482b-b76c-1611355cdda6" ContentTypeId="0x01010077500574B4721043A1B2E65B865EB44001" PreviousValue="false"/>
 </file>
 
 <file path=customXml/item4.xml><?xml version="1.0" encoding="utf-8"?>
@@ -7985,8 +8111,60 @@
 </file>
 
 <file path=customXml/item5.xml><?xml version="1.0" encoding="utf-8"?>
-<?mso-contentType ?>
-<SharedContentType xmlns="Microsoft.SharePoint.Taxonomy.ContentTypeSync" SourceId="c28caf4e-97a5-482b-b76c-1611355cdda6" ContentTypeId="0x01010077500574B4721043A1B2E65B865EB44001" PreviousValue="false"/>
+<p:properties xmlns:p="http://schemas.microsoft.com/office/2006/metadata/properties" xmlns:xsi="http://www.w3.org/2001/XMLSchema-instance">
+  <documentManagement>
+    <Policy xmlns="0dfb052e-cb13-4d19-82cf-940ca1bb85b7">false</Policy>
+    <Location1_0 xmlns="0dfb052e-cb13-4d19-82cf-940ca1bb85b7">
+      <Terms xmlns="http://schemas.microsoft.com/office/infopath/2007/PartnerControls"/>
+    </Location1_0>
+    <MetaDescription xmlns="0dfb052e-cb13-4d19-82cf-940ca1bb85b7" xsi:nil="true"/>
+    <Category1_0 xmlns="0dfb052e-cb13-4d19-82cf-940ca1bb85b7">
+      <Terms xmlns="http://schemas.microsoft.com/office/infopath/2007/PartnerControls">
+        <TermInfo xmlns="http://schemas.microsoft.com/office/infopath/2007/PartnerControls">
+          <TermName xmlns="http://schemas.microsoft.com/office/infopath/2007/PartnerControls">Stationery</TermName>
+          <TermId xmlns="http://schemas.microsoft.com/office/infopath/2007/PartnerControls">8ab65b12-1366-49ac-836e-4f4aa18a184c</TermId>
+        </TermInfo>
+      </Terms>
+    </Category1_0>
+    <l58a9cb184754a90a3d0c9fae6dfc0fc xmlns="0dfb052e-cb13-4d19-82cf-940ca1bb85b7">
+      <Terms xmlns="http://schemas.microsoft.com/office/infopath/2007/PartnerControls"/>
+    </l58a9cb184754a90a3d0c9fae6dfc0fc>
+    <efbf5ec808454fc39dd6e73fb30f9800 xmlns="0dfb052e-cb13-4d19-82cf-940ca1bb85b7">
+      <Terms xmlns="http://schemas.microsoft.com/office/infopath/2007/PartnerControls"/>
+    </efbf5ec808454fc39dd6e73fb30f9800>
+    <ContentType1_0 xmlns="0dfb052e-cb13-4d19-82cf-940ca1bb85b7">
+      <Terms xmlns="http://schemas.microsoft.com/office/infopath/2007/PartnerControls"/>
+    </ContentType1_0>
+    <Industry_0 xmlns="0dfb052e-cb13-4d19-82cf-940ca1bb85b7">
+      <Terms xmlns="http://schemas.microsoft.com/office/infopath/2007/PartnerControls"/>
+    </Industry_0>
+    <g7620f54b84d4877b8ce49e3874564d0 xmlns="0dfb052e-cb13-4d19-82cf-940ca1bb85b7">
+      <Terms xmlns="http://schemas.microsoft.com/office/infopath/2007/PartnerControls"/>
+    </g7620f54b84d4877b8ce49e3874564d0>
+    <m3946e80dba8470d9700658463930af8 xmlns="0dfb052e-cb13-4d19-82cf-940ca1bb85b7">
+      <Terms xmlns="http://schemas.microsoft.com/office/infopath/2007/PartnerControls"/>
+    </m3946e80dba8470d9700658463930af8>
+    <Solution_0 xmlns="0dfb052e-cb13-4d19-82cf-940ca1bb85b7">
+      <Terms xmlns="http://schemas.microsoft.com/office/infopath/2007/PartnerControls"/>
+    </Solution_0>
+    <e88edf6f69774249aa5a94de92e0b3ee xmlns="0dfb052e-cb13-4d19-82cf-940ca1bb85b7">
+      <Terms xmlns="http://schemas.microsoft.com/office/infopath/2007/PartnerControls"/>
+    </e88edf6f69774249aa5a94de92e0b3ee>
+    <c60905045b3141dfb44ebee3a51fd0a7 xmlns="0dfb052e-cb13-4d19-82cf-940ca1bb85b7">
+      <Terms xmlns="http://schemas.microsoft.com/office/infopath/2007/PartnerControls"/>
+    </c60905045b3141dfb44ebee3a51fd0a7>
+    <TaxCatchAll xmlns="0dfb052e-cb13-4d19-82cf-940ca1bb85b7">
+      <Value>192</Value>
+    </TaxCatchAll>
+    <h2f9ec3728094124b933b9cf7e867a92 xmlns="0dfb052e-cb13-4d19-82cf-940ca1bb85b7">
+      <Terms xmlns="http://schemas.microsoft.com/office/infopath/2007/PartnerControls"/>
+    </h2f9ec3728094124b933b9cf7e867a92>
+    <h847452f74b44b57bc4a2a741f9c94e9 xmlns="0dfb052e-cb13-4d19-82cf-940ca1bb85b7">
+      <Terms xmlns="http://schemas.microsoft.com/office/infopath/2007/PartnerControls"/>
+    </h847452f74b44b57bc4a2a741f9c94e9>
+    <Summary xmlns="0dfb052e-cb13-4d19-82cf-940ca1bb85b7" xsi:nil="true"/>
+  </documentManagement>
+</p:properties>
 </file>
 
 <file path=customXml/item6.xml><?xml version="1.0" encoding="utf-8"?>
@@ -7994,6 +8172,14 @@
 </file>
 
 <file path=customXml/itemProps1.xml><?xml version="1.0" encoding="utf-8"?>
+<ds:datastoreItem xmlns:ds="http://schemas.openxmlformats.org/officeDocument/2006/customXml" ds:itemID="{84B35A4A-8087-49A4-A711-28E5681D2A19}">
+  <ds:schemaRefs>
+    <ds:schemaRef ds:uri="http://schemas.microsoft.com/sharepoint/v3/contenttype/forms"/>
+  </ds:schemaRefs>
+</ds:datastoreItem>
+</file>
+
+<file path=customXml/itemProps2.xml><?xml version="1.0" encoding="utf-8"?>
 <ds:datastoreItem xmlns:ds="http://schemas.openxmlformats.org/officeDocument/2006/customXml" ds:itemID="{119047CC-6501-4D4A-A09F-8B966F3F656C}">
   <ds:schemaRefs>
     <ds:schemaRef ds:uri="http://schemas.microsoft.com/office/2006/metadata/longProperties"/>
@@ -8001,20 +8187,10 @@
 </ds:datastoreItem>
 </file>
 
-<file path=customXml/itemProps2.xml><?xml version="1.0" encoding="utf-8"?>
-<ds:datastoreItem xmlns:ds="http://schemas.openxmlformats.org/officeDocument/2006/customXml" ds:itemID="{84B35A4A-8087-49A4-A711-28E5681D2A19}">
+<file path=customXml/itemProps3.xml><?xml version="1.0" encoding="utf-8"?>
+<ds:datastoreItem xmlns:ds="http://schemas.openxmlformats.org/officeDocument/2006/customXml" ds:itemID="{513813EC-7ADF-4217-8EE8-A0ACB84B59A7}">
   <ds:schemaRefs>
-    <ds:schemaRef ds:uri="http://schemas.microsoft.com/sharepoint/v3/contenttype/forms"/>
-  </ds:schemaRefs>
-</ds:datastoreItem>
-</file>
-
-<file path=customXml/itemProps3.xml><?xml version="1.0" encoding="utf-8"?>
-<ds:datastoreItem xmlns:ds="http://schemas.openxmlformats.org/officeDocument/2006/customXml" ds:itemID="{3D7BC9F3-4BF9-4531-A523-6F6ED26E6334}">
-  <ds:schemaRefs>
-    <ds:schemaRef ds:uri="http://schemas.microsoft.com/office/2006/metadata/properties"/>
-    <ds:schemaRef ds:uri="0dfb052e-cb13-4d19-82cf-940ca1bb85b7"/>
-    <ds:schemaRef ds:uri="http://schemas.microsoft.com/office/infopath/2007/PartnerControls"/>
+    <ds:schemaRef ds:uri="Microsoft.SharePoint.Taxonomy.ContentTypeSync"/>
   </ds:schemaRefs>
 </ds:datastoreItem>
 </file>
@@ -8040,15 +8216,17 @@
 </file>
 
 <file path=customXml/itemProps5.xml><?xml version="1.0" encoding="utf-8"?>
-<ds:datastoreItem xmlns:ds="http://schemas.openxmlformats.org/officeDocument/2006/customXml" ds:itemID="{513813EC-7ADF-4217-8EE8-A0ACB84B59A7}">
+<ds:datastoreItem xmlns:ds="http://schemas.openxmlformats.org/officeDocument/2006/customXml" ds:itemID="{3D7BC9F3-4BF9-4531-A523-6F6ED26E6334}">
   <ds:schemaRefs>
-    <ds:schemaRef ds:uri="Microsoft.SharePoint.Taxonomy.ContentTypeSync"/>
+    <ds:schemaRef ds:uri="http://schemas.microsoft.com/office/2006/metadata/properties"/>
+    <ds:schemaRef ds:uri="0dfb052e-cb13-4d19-82cf-940ca1bb85b7"/>
+    <ds:schemaRef ds:uri="http://schemas.microsoft.com/office/infopath/2007/PartnerControls"/>
   </ds:schemaRefs>
 </ds:datastoreItem>
 </file>
 
 <file path=customXml/itemProps6.xml><?xml version="1.0" encoding="utf-8"?>
-<ds:datastoreItem xmlns:ds="http://schemas.openxmlformats.org/officeDocument/2006/customXml" ds:itemID="{327BD72D-5812-8741-981B-E69898796E80}">
+<ds:datastoreItem xmlns:ds="http://schemas.openxmlformats.org/officeDocument/2006/customXml" ds:itemID="{A3205353-4C7B-7748-8C16-66225571350B}">
   <ds:schemaRefs>
     <ds:schemaRef ds:uri="http://schemas.openxmlformats.org/officeDocument/2006/bibliography"/>
   </ds:schemaRefs>

</xml_diff>